<commit_message>
slight mod to maggie's rewrite
</commit_message>
<xml_diff>
--- a/documents/abstracts/ONeil_LMU_symposium_2017_Updated_draft.docx
+++ b/documents/abstracts/ONeil_LMU_symposium_2017_Updated_draft.docx
@@ -1,6 +1,6 @@
 
 <file path=word/document.xml><?xml version="1.0" encoding="utf-8"?>
-<w:document xmlns:wpc="http://schemas.microsoft.com/office/word/2010/wordprocessingCanvas" xmlns:mo="http://schemas.microsoft.com/office/mac/office/2008/main" xmlns:mc="http://schemas.openxmlformats.org/markup-compatibility/2006" xmlns:mv="urn:schemas-microsoft-com:mac:vml" xmlns:o="urn:schemas-microsoft-com:office:office" xmlns:r="http://schemas.openxmlformats.org/officeDocument/2006/relationships" xmlns:m="http://schemas.openxmlformats.org/officeDocument/2006/math" xmlns:v="urn:schemas-microsoft-com:vml" xmlns:wp14="http://schemas.microsoft.com/office/word/2010/wordprocessingDrawing" xmlns:wp="http://schemas.openxmlformats.org/drawingml/2006/wordprocessingDrawing" xmlns:w10="urn:schemas-microsoft-com:office:word" xmlns:w="http://schemas.openxmlformats.org/wordprocessingml/2006/main" xmlns:w14="http://schemas.microsoft.com/office/word/2010/wordml" xmlns:wpg="http://schemas.microsoft.com/office/word/2010/wordprocessingGroup" xmlns:wpi="http://schemas.microsoft.com/office/word/2010/wordprocessingInk" xmlns:wne="http://schemas.microsoft.com/office/word/2006/wordml" xmlns:wps="http://schemas.microsoft.com/office/word/2010/wordprocessingShape" mc:Ignorable="w14 wp14">
+<w:document xmlns:wpc="http://schemas.microsoft.com/office/word/2010/wordprocessingCanvas" xmlns:mc="http://schemas.openxmlformats.org/markup-compatibility/2006" xmlns:o="urn:schemas-microsoft-com:office:office" xmlns:r="http://schemas.openxmlformats.org/officeDocument/2006/relationships" xmlns:m="http://schemas.openxmlformats.org/officeDocument/2006/math" xmlns:v="urn:schemas-microsoft-com:vml" xmlns:wp14="http://schemas.microsoft.com/office/word/2010/wordprocessingDrawing" xmlns:wp="http://schemas.openxmlformats.org/drawingml/2006/wordprocessingDrawing" xmlns:w10="urn:schemas-microsoft-com:office:word" xmlns:w="http://schemas.openxmlformats.org/wordprocessingml/2006/main" xmlns:w14="http://schemas.microsoft.com/office/word/2010/wordml" xmlns:wpg="http://schemas.microsoft.com/office/word/2010/wordprocessingGroup" xmlns:wpi="http://schemas.microsoft.com/office/word/2010/wordprocessingInk" xmlns:wne="http://schemas.microsoft.com/office/word/2006/wordml" xmlns:wps="http://schemas.microsoft.com/office/word/2010/wordprocessingShape" mc:Ignorable="w14 wp14">
   <w:body>
     <w:p>
       <w:pPr>
@@ -39,8 +39,6 @@
         </w:rPr>
         <w:t xml:space="preserve">the Cold Shock Response in </w:t>
       </w:r>
-      <w:bookmarkStart w:id="0" w:name="_GoBack"/>
-      <w:bookmarkEnd w:id="0"/>
       <w:r>
         <w:rPr>
           <w:rFonts w:ascii="Arial" w:hAnsi="Arial" w:cs="Arial"/>
@@ -337,7 +335,16 @@
           <w:sz w:val="22"/>
           <w:szCs w:val="22"/>
         </w:rPr>
-        <w:t xml:space="preserve">for all networks a significant number of </w:t>
+        <w:t>for all networks a large</w:t>
+      </w:r>
+      <w:r>
+        <w:rPr>
+          <w:rFonts w:ascii="Arial" w:hAnsi="Arial" w:cs="Arial"/>
+          <w:color w:val="000000"/>
+          <w:sz w:val="22"/>
+          <w:szCs w:val="22"/>
+        </w:rPr>
+        <w:t xml:space="preserve"> number of </w:t>
       </w:r>
       <w:r>
         <w:rPr>
@@ -385,7 +392,43 @@
           <w:sz w:val="22"/>
           <w:szCs w:val="22"/>
         </w:rPr>
-        <w:t>. From this</w:t>
+        <w:t xml:space="preserve">. </w:t>
+      </w:r>
+      <w:r>
+        <w:rPr>
+          <w:rFonts w:ascii="Arial" w:hAnsi="Arial" w:cs="Arial"/>
+          <w:color w:val="000000"/>
+          <w:sz w:val="22"/>
+          <w:szCs w:val="22"/>
+        </w:rPr>
+        <w:t>Data from each strain were used to generate c</w:t>
+      </w:r>
+      <w:r>
+        <w:rPr>
+          <w:rFonts w:ascii="Arial" w:hAnsi="Arial" w:cs="Arial"/>
+          <w:color w:val="000000"/>
+          <w:sz w:val="22"/>
+          <w:szCs w:val="22"/>
+        </w:rPr>
+        <w:t>andidate GRN</w:t>
+      </w:r>
+      <w:r>
+        <w:rPr>
+          <w:rFonts w:ascii="Arial" w:hAnsi="Arial" w:cs="Arial"/>
+          <w:color w:val="000000"/>
+          <w:sz w:val="22"/>
+          <w:szCs w:val="22"/>
+        </w:rPr>
+        <w:t xml:space="preserve">’s of between 14 and 17 nodes </w:t>
+      </w:r>
+      <w:r>
+        <w:rPr>
+          <w:rFonts w:ascii="Arial" w:hAnsi="Arial" w:cs="Arial"/>
+          <w:color w:val="000000"/>
+          <w:sz w:val="22"/>
+          <w:szCs w:val="22"/>
+        </w:rPr>
+        <w:t>and 25-36 edges</w:t>
       </w:r>
       <w:r>
         <w:rPr>
@@ -403,16 +446,7 @@
           <w:sz w:val="22"/>
           <w:szCs w:val="22"/>
         </w:rPr>
-        <w:t xml:space="preserve"> we generated candidate GRN</w:t>
-      </w:r>
-      <w:r>
-        <w:rPr>
-          <w:rFonts w:ascii="Arial" w:hAnsi="Arial" w:cs="Arial"/>
-          <w:color w:val="000000"/>
-          <w:sz w:val="22"/>
-          <w:szCs w:val="22"/>
-        </w:rPr>
-        <w:t>’s of between 14 and 17 nodes, and 25-36 edges depending on the specific network</w:t>
+        <w:t xml:space="preserve"> depending on the specific network</w:t>
       </w:r>
       <w:r>
         <w:rPr>
@@ -477,16 +511,34 @@
           <w:sz w:val="22"/>
           <w:szCs w:val="22"/>
         </w:rPr>
-        <w:t xml:space="preserve">degrees, </w:t>
-      </w:r>
-      <w:r>
-        <w:rPr>
-          <w:rFonts w:ascii="Arial" w:hAnsi="Arial" w:cs="Arial"/>
-          <w:color w:val="000000"/>
-          <w:sz w:val="22"/>
-          <w:szCs w:val="22"/>
-        </w:rPr>
-        <w:t xml:space="preserve">and centrality measures focusing specifically on </w:t>
+        <w:t xml:space="preserve">degrees </w:t>
+      </w:r>
+      <w:r>
+        <w:rPr>
+          <w:rFonts w:ascii="Arial" w:hAnsi="Arial" w:cs="Arial"/>
+          <w:color w:val="000000"/>
+          <w:sz w:val="22"/>
+          <w:szCs w:val="22"/>
+        </w:rPr>
+        <w:t>and centrality measures</w:t>
+      </w:r>
+      <w:r>
+        <w:rPr>
+          <w:rFonts w:ascii="Arial" w:hAnsi="Arial" w:cs="Arial"/>
+          <w:color w:val="000000"/>
+          <w:sz w:val="22"/>
+          <w:szCs w:val="22"/>
+        </w:rPr>
+        <w:t>,</w:t>
+      </w:r>
+      <w:r>
+        <w:rPr>
+          <w:rFonts w:ascii="Arial" w:hAnsi="Arial" w:cs="Arial"/>
+          <w:color w:val="000000"/>
+          <w:sz w:val="22"/>
+          <w:szCs w:val="22"/>
+        </w:rPr>
+        <w:t xml:space="preserve"> focusing specifically on </w:t>
       </w:r>
       <w:proofErr w:type="spellStart"/>
       <w:r>
@@ -560,7 +612,18 @@
           <w:sz w:val="22"/>
           <w:szCs w:val="22"/>
         </w:rPr>
-        <w:t>, such as the role of MSN2</w:t>
+        <w:t>, such as the role of MSN</w:t>
+      </w:r>
+      <w:bookmarkStart w:id="0" w:name="_GoBack"/>
+      <w:bookmarkEnd w:id="0"/>
+      <w:r>
+        <w:rPr>
+          <w:rFonts w:ascii="Arial" w:hAnsi="Arial" w:cs="Arial"/>
+          <w:color w:val="000000"/>
+          <w:sz w:val="22"/>
+          <w:szCs w:val="22"/>
+        </w:rPr>
+        <w:t>2</w:t>
       </w:r>
     </w:p>
     <w:p>
@@ -677,7 +740,7 @@
 </file>
 
 <file path=word/numbering.xml><?xml version="1.0" encoding="utf-8"?>
-<w:numbering xmlns:wpc="http://schemas.microsoft.com/office/word/2010/wordprocessingCanvas" xmlns:mo="http://schemas.microsoft.com/office/mac/office/2008/main" xmlns:mc="http://schemas.openxmlformats.org/markup-compatibility/2006" xmlns:mv="urn:schemas-microsoft-com:mac:vml" xmlns:o="urn:schemas-microsoft-com:office:office" xmlns:r="http://schemas.openxmlformats.org/officeDocument/2006/relationships" xmlns:m="http://schemas.openxmlformats.org/officeDocument/2006/math" xmlns:v="urn:schemas-microsoft-com:vml" xmlns:wp14="http://schemas.microsoft.com/office/word/2010/wordprocessingDrawing" xmlns:wp="http://schemas.openxmlformats.org/drawingml/2006/wordprocessingDrawing" xmlns:w10="urn:schemas-microsoft-com:office:word" xmlns:w="http://schemas.openxmlformats.org/wordprocessingml/2006/main" xmlns:w14="http://schemas.microsoft.com/office/word/2010/wordml" xmlns:wpg="http://schemas.microsoft.com/office/word/2010/wordprocessingGroup" xmlns:wpi="http://schemas.microsoft.com/office/word/2010/wordprocessingInk" xmlns:wne="http://schemas.microsoft.com/office/word/2006/wordml" xmlns:wps="http://schemas.microsoft.com/office/word/2010/wordprocessingShape" mc:Ignorable="w14 wp14">
+<w:numbering xmlns:wpc="http://schemas.microsoft.com/office/word/2010/wordprocessingCanvas" xmlns:mc="http://schemas.openxmlformats.org/markup-compatibility/2006" xmlns:o="urn:schemas-microsoft-com:office:office" xmlns:r="http://schemas.openxmlformats.org/officeDocument/2006/relationships" xmlns:m="http://schemas.openxmlformats.org/officeDocument/2006/math" xmlns:v="urn:schemas-microsoft-com:vml" xmlns:wp14="http://schemas.microsoft.com/office/word/2010/wordprocessingDrawing" xmlns:wp="http://schemas.openxmlformats.org/drawingml/2006/wordprocessingDrawing" xmlns:w10="urn:schemas-microsoft-com:office:word" xmlns:w="http://schemas.openxmlformats.org/wordprocessingml/2006/main" xmlns:w14="http://schemas.microsoft.com/office/word/2010/wordml" xmlns:wpg="http://schemas.microsoft.com/office/word/2010/wordprocessingGroup" xmlns:wpi="http://schemas.microsoft.com/office/word/2010/wordprocessingInk" xmlns:wne="http://schemas.microsoft.com/office/word/2006/wordml" xmlns:wps="http://schemas.microsoft.com/office/word/2010/wordprocessingShape" mc:Ignorable="w14 wp14">
   <w:abstractNum w:abstractNumId="0">
     <w:nsid w:val="0B39316D"/>
     <w:multiLevelType w:val="hybridMultilevel"/>
@@ -841,7 +904,7 @@
       </w:pPr>
     </w:pPrDefault>
   </w:docDefaults>
-  <w:latentStyles w:defLockedState="0" w:defUIPriority="99" w:defSemiHidden="1" w:defUnhideWhenUsed="1" w:defQFormat="0" w:count="276">
+  <w:latentStyles w:defLockedState="0" w:defUIPriority="99" w:defSemiHidden="1" w:defUnhideWhenUsed="1" w:defQFormat="0" w:count="267">
     <w:lsdException w:name="Normal" w:semiHidden="0" w:uiPriority="0" w:unhideWhenUsed="0" w:qFormat="1"/>
     <w:lsdException w:name="heading 1" w:semiHidden="0" w:uiPriority="9" w:unhideWhenUsed="0" w:qFormat="1"/>
     <w:lsdException w:name="heading 2" w:uiPriority="9" w:qFormat="1"/>
@@ -868,15 +931,6 @@
     <w:lsdException w:name="Strong" w:semiHidden="0" w:uiPriority="22" w:unhideWhenUsed="0" w:qFormat="1"/>
     <w:lsdException w:name="Emphasis" w:semiHidden="0" w:uiPriority="20" w:unhideWhenUsed="0" w:qFormat="1"/>
     <w:lsdException w:name="Table Grid" w:semiHidden="0" w:uiPriority="39" w:unhideWhenUsed="0"/>
-    <w:lsdException w:name="Note Level 1" w:semiHidden="0" w:unhideWhenUsed="0"/>
-    <w:lsdException w:name="Note Level 2" w:semiHidden="0" w:unhideWhenUsed="0"/>
-    <w:lsdException w:name="Note Level 3" w:semiHidden="0" w:unhideWhenUsed="0"/>
-    <w:lsdException w:name="Note Level 4" w:semiHidden="0" w:unhideWhenUsed="0"/>
-    <w:lsdException w:name="Note Level 5" w:semiHidden="0" w:unhideWhenUsed="0"/>
-    <w:lsdException w:name="Note Level 6" w:semiHidden="0" w:unhideWhenUsed="0"/>
-    <w:lsdException w:name="Note Level 7" w:semiHidden="0" w:unhideWhenUsed="0"/>
-    <w:lsdException w:name="Note Level 8" w:semiHidden="0" w:unhideWhenUsed="0"/>
-    <w:lsdException w:name="Note Level 9" w:semiHidden="0" w:unhideWhenUsed="0"/>
     <w:lsdException w:name="Placeholder Text" w:unhideWhenUsed="0"/>
     <w:lsdException w:name="No Spacing" w:semiHidden="0" w:uiPriority="1" w:unhideWhenUsed="0" w:qFormat="1"/>
     <w:lsdException w:name="Light Shading" w:semiHidden="0" w:uiPriority="60" w:unhideWhenUsed="0"/>
@@ -996,6 +1050,7 @@
   <w:style w:type="character" w:default="1" w:styleId="DefaultParagraphFont">
     <w:name w:val="Default Paragraph Font"/>
     <w:uiPriority w:val="1"/>
+    <w:semiHidden/>
     <w:unhideWhenUsed/>
   </w:style>
   <w:style w:type="table" w:default="1" w:styleId="TableNormal">
@@ -1054,7 +1109,7 @@
 </file>
 
 <file path=word/stylesWithEffects.xml><?xml version="1.0" encoding="utf-8"?>
-<w:styles xmlns:wpc="http://schemas.microsoft.com/office/word/2010/wordprocessingCanvas" xmlns:mo="http://schemas.microsoft.com/office/mac/office/2008/main" xmlns:mc="http://schemas.openxmlformats.org/markup-compatibility/2006" xmlns:mv="urn:schemas-microsoft-com:mac:vml" xmlns:o="urn:schemas-microsoft-com:office:office" xmlns:r="http://schemas.openxmlformats.org/officeDocument/2006/relationships" xmlns:m="http://schemas.openxmlformats.org/officeDocument/2006/math" xmlns:v="urn:schemas-microsoft-com:vml" xmlns:wp14="http://schemas.microsoft.com/office/word/2010/wordprocessingDrawing" xmlns:wp="http://schemas.openxmlformats.org/drawingml/2006/wordprocessingDrawing" xmlns:w10="urn:schemas-microsoft-com:office:word" xmlns:w="http://schemas.openxmlformats.org/wordprocessingml/2006/main" xmlns:w14="http://schemas.microsoft.com/office/word/2010/wordml" xmlns:wpg="http://schemas.microsoft.com/office/word/2010/wordprocessingGroup" xmlns:wpi="http://schemas.microsoft.com/office/word/2010/wordprocessingInk" xmlns:wne="http://schemas.microsoft.com/office/word/2006/wordml" xmlns:wps="http://schemas.microsoft.com/office/word/2010/wordprocessingShape" mc:Ignorable="w14 wp14">
+<w:styles xmlns:wpc="http://schemas.microsoft.com/office/word/2010/wordprocessingCanvas" xmlns:mc="http://schemas.openxmlformats.org/markup-compatibility/2006" xmlns:o="urn:schemas-microsoft-com:office:office" xmlns:r="http://schemas.openxmlformats.org/officeDocument/2006/relationships" xmlns:m="http://schemas.openxmlformats.org/officeDocument/2006/math" xmlns:v="urn:schemas-microsoft-com:vml" xmlns:wp14="http://schemas.microsoft.com/office/word/2010/wordprocessingDrawing" xmlns:wp="http://schemas.openxmlformats.org/drawingml/2006/wordprocessingDrawing" xmlns:w10="urn:schemas-microsoft-com:office:word" xmlns:w="http://schemas.openxmlformats.org/wordprocessingml/2006/main" xmlns:w14="http://schemas.microsoft.com/office/word/2010/wordml" xmlns:wpg="http://schemas.microsoft.com/office/word/2010/wordprocessingGroup" xmlns:wpi="http://schemas.microsoft.com/office/word/2010/wordprocessingInk" xmlns:wne="http://schemas.microsoft.com/office/word/2006/wordml" xmlns:wps="http://schemas.microsoft.com/office/word/2010/wordprocessingShape" mc:Ignorable="w14 wp14">
   <w:docDefaults>
     <w:rPrDefault>
       <w:rPr>
@@ -1070,7 +1125,7 @@
       </w:pPr>
     </w:pPrDefault>
   </w:docDefaults>
-  <w:latentStyles w:defLockedState="0" w:defUIPriority="99" w:defSemiHidden="1" w:defUnhideWhenUsed="1" w:defQFormat="0" w:count="276">
+  <w:latentStyles w:defLockedState="0" w:defUIPriority="99" w:defSemiHidden="1" w:defUnhideWhenUsed="1" w:defQFormat="0" w:count="267">
     <w:lsdException w:name="Normal" w:semiHidden="0" w:uiPriority="0" w:unhideWhenUsed="0" w:qFormat="1"/>
     <w:lsdException w:name="heading 1" w:semiHidden="0" w:uiPriority="9" w:unhideWhenUsed="0" w:qFormat="1"/>
     <w:lsdException w:name="heading 2" w:uiPriority="9" w:qFormat="1"/>
@@ -1097,15 +1152,6 @@
     <w:lsdException w:name="Strong" w:semiHidden="0" w:uiPriority="22" w:unhideWhenUsed="0" w:qFormat="1"/>
     <w:lsdException w:name="Emphasis" w:semiHidden="0" w:uiPriority="20" w:unhideWhenUsed="0" w:qFormat="1"/>
     <w:lsdException w:name="Table Grid" w:semiHidden="0" w:uiPriority="39" w:unhideWhenUsed="0"/>
-    <w:lsdException w:name="Note Level 1" w:semiHidden="0" w:unhideWhenUsed="0"/>
-    <w:lsdException w:name="Note Level 2" w:semiHidden="0" w:unhideWhenUsed="0"/>
-    <w:lsdException w:name="Note Level 3" w:semiHidden="0" w:unhideWhenUsed="0"/>
-    <w:lsdException w:name="Note Level 4" w:semiHidden="0" w:unhideWhenUsed="0"/>
-    <w:lsdException w:name="Note Level 5" w:semiHidden="0" w:unhideWhenUsed="0"/>
-    <w:lsdException w:name="Note Level 6" w:semiHidden="0" w:unhideWhenUsed="0"/>
-    <w:lsdException w:name="Note Level 7" w:semiHidden="0" w:unhideWhenUsed="0"/>
-    <w:lsdException w:name="Note Level 8" w:semiHidden="0" w:unhideWhenUsed="0"/>
-    <w:lsdException w:name="Note Level 9" w:semiHidden="0" w:unhideWhenUsed="0"/>
     <w:lsdException w:name="Placeholder Text" w:unhideWhenUsed="0"/>
     <w:lsdException w:name="No Spacing" w:semiHidden="0" w:uiPriority="1" w:unhideWhenUsed="0" w:qFormat="1"/>
     <w:lsdException w:name="Light Shading" w:semiHidden="0" w:uiPriority="60" w:unhideWhenUsed="0"/>
@@ -1225,6 +1271,7 @@
   <w:style w:type="character" w:default="1" w:styleId="DefaultParagraphFont">
     <w:name w:val="Default Paragraph Font"/>
     <w:uiPriority w:val="1"/>
+    <w:semiHidden/>
     <w:unhideWhenUsed/>
   </w:style>
   <w:style w:type="table" w:default="1" w:styleId="TableNormal">
@@ -1537,7 +1584,7 @@
   <a:extraClrSchemeLst/>
   <a:extLst>
     <a:ext uri="{05A4C25C-085E-4340-85A3-A5531E510DB2}">
-      <thm15:themeFamily xmlns:thm15="http://schemas.microsoft.com/office/thememl/2012/main" xmlns="" name="Office Theme" id="{62F939B6-93AF-4DB8-9C6B-D6C7DFDC589F}" vid="{4A3C46E8-61CC-4603-A589-7422A47A8E4A}"/>
+      <thm15:themeFamily xmlns="" xmlns:thm15="http://schemas.microsoft.com/office/thememl/2012/main" name="Office Theme" id="{62F939B6-93AF-4DB8-9C6B-D6C7DFDC589F}" vid="{4A3C46E8-61CC-4603-A589-7422A47A8E4A}"/>
     </a:ext>
   </a:extLst>
 </a:theme>

</xml_diff>